<commit_message>
Add more to project word document
</commit_message>
<xml_diff>
--- a/Evidence for Project Unit part 1.docx
+++ b/Evidence for Project Unit part 1.docx
@@ -36,9 +36,9 @@
       <w:r>
         <w:t>Forgie</w:t>
       </w:r>
-    </w:p>
-    <w:p>
       <w:proofErr w:type="spellEnd"/>
+    </w:p>
+    <w:p>
       <w:r>
         <w:t>Cohort</w:t>
       </w:r>
@@ -107,27 +107,33 @@
     </w:p>
     <w:p/>
     <w:p>
-      <w:bookmarkStart w:id="0" w:name="_GoBack"/>
       <w:r>
         <w:rPr>
           <w:noProof/>
         </w:rPr>
         <w:drawing>
-          <wp:inline distT="114300" distB="114300" distL="114300" distR="114300" wp14:anchorId="36BCF32C" wp14:editId="09C9A259">
-            <wp:extent cx="4591050" cy="2047875"/>
+          <wp:inline distT="0" distB="0" distL="0" distR="0" wp14:anchorId="78B22108" wp14:editId="674E6B32">
+            <wp:extent cx="5537835" cy="3313869"/>
             <wp:effectExtent l="0" t="0" r="0" b="0"/>
-            <wp:docPr id="10" name="image23.png"/>
-            <wp:cNvGraphicFramePr/>
+            <wp:docPr id="1" name="Picture 1"/>
+            <wp:cNvGraphicFramePr>
+              <a:graphicFrameLocks xmlns:a="http://schemas.openxmlformats.org/drawingml/2006/main" noChangeAspect="1"/>
+            </wp:cNvGraphicFramePr>
             <a:graphic xmlns:a="http://schemas.openxmlformats.org/drawingml/2006/main">
               <a:graphicData uri="http://schemas.openxmlformats.org/drawingml/2006/picture">
                 <pic:pic xmlns:pic="http://schemas.openxmlformats.org/drawingml/2006/picture">
                   <pic:nvPicPr>
-                    <pic:cNvPr id="0" name="image23.png"/>
-                    <pic:cNvPicPr preferRelativeResize="0"/>
+                    <pic:cNvPr id="1" name="GitHub Contributers.png"/>
+                    <pic:cNvPicPr/>
                   </pic:nvPicPr>
                   <pic:blipFill>
-                    <a:blip r:embed="rId4"/>
-                    <a:srcRect/>
+                    <a:blip r:embed="rId4">
+                      <a:extLst>
+                        <a:ext uri="{28A0092B-C50C-407E-A947-70E740481C1C}">
+                          <a14:useLocalDpi xmlns:a14="http://schemas.microsoft.com/office/drawing/2010/main" val="0"/>
+                        </a:ext>
+                      </a:extLst>
+                    </a:blip>
                     <a:stretch>
                       <a:fillRect/>
                     </a:stretch>
@@ -135,12 +141,11 @@
                   <pic:spPr>
                     <a:xfrm>
                       <a:off x="0" y="0"/>
-                      <a:ext cx="4591050" cy="2047875"/>
+                      <a:ext cx="5551710" cy="3322172"/>
                     </a:xfrm>
                     <a:prstGeom prst="rect">
                       <a:avLst/>
                     </a:prstGeom>
-                    <a:ln/>
                   </pic:spPr>
                 </pic:pic>
               </a:graphicData>
@@ -148,7 +153,6 @@
           </wp:inline>
         </w:drawing>
       </w:r>
-      <w:bookmarkEnd w:id="0"/>
     </w:p>
     <w:p/>
     <w:p/>
@@ -169,46 +173,32 @@
     <w:p/>
     <w:p>
       <w:r>
-        <w:t xml:space="preserve">Write your project brief here for the group project, if you cannot remember ask one of the instructors or try to write one yourself based on the project you have created. </w:t>
-      </w:r>
-    </w:p>
-    <w:p/>
-    <w:p/>
-    <w:p>
-      <w:pPr>
-        <w:rPr>
-          <w:b/>
-        </w:rPr>
-      </w:pPr>
-      <w:r>
-        <w:rPr>
-          <w:b/>
-        </w:rPr>
-        <w:t>P-3 Use of Trello</w:t>
-      </w:r>
-    </w:p>
-    <w:p/>
-    <w:p>
-      <w:r>
         <w:rPr>
           <w:noProof/>
         </w:rPr>
         <w:drawing>
-          <wp:inline distT="114300" distB="114300" distL="114300" distR="114300" wp14:anchorId="1765EF20" wp14:editId="3C935A58">
-            <wp:extent cx="4010025" cy="1990725"/>
-            <wp:effectExtent l="0" t="0" r="0" b="0"/>
-            <wp:docPr id="4" name="image12.png"/>
-            <wp:cNvGraphicFramePr/>
+          <wp:inline distT="0" distB="0" distL="0" distR="0" wp14:anchorId="776EE37E" wp14:editId="387C633E">
+            <wp:extent cx="5733415" cy="2444115"/>
+            <wp:effectExtent l="0" t="0" r="6985" b="0"/>
+            <wp:docPr id="12" name="Picture 12"/>
+            <wp:cNvGraphicFramePr>
+              <a:graphicFrameLocks xmlns:a="http://schemas.openxmlformats.org/drawingml/2006/main" noChangeAspect="1"/>
+            </wp:cNvGraphicFramePr>
             <a:graphic xmlns:a="http://schemas.openxmlformats.org/drawingml/2006/main">
               <a:graphicData uri="http://schemas.openxmlformats.org/drawingml/2006/picture">
                 <pic:pic xmlns:pic="http://schemas.openxmlformats.org/drawingml/2006/picture">
                   <pic:nvPicPr>
-                    <pic:cNvPr id="0" name="image12.png"/>
-                    <pic:cNvPicPr preferRelativeResize="0"/>
+                    <pic:cNvPr id="12" name="Group Project Brief.png"/>
+                    <pic:cNvPicPr/>
                   </pic:nvPicPr>
                   <pic:blipFill>
-                    <a:blip r:embed="rId5"/>
-                    <a:srcRect/>
+                    <a:blip r:embed="rId5">
+                      <a:extLst>
+                        <a:ext uri="{28A0092B-C50C-407E-A947-70E740481C1C}">
+                          <a14:useLocalDpi xmlns:a14="http://schemas.microsoft.com/office/drawing/2010/main" val="0"/>
+                        </a:ext>
+                      </a:extLst>
+                    </a:blip>
                     <a:stretch>
                       <a:fillRect/>
                     </a:stretch>
@@ -216,12 +206,11 @@
                   <pic:spPr>
                     <a:xfrm>
                       <a:off x="0" y="0"/>
-                      <a:ext cx="4010025" cy="1990725"/>
+                      <a:ext cx="5733415" cy="2444115"/>
                     </a:xfrm>
                     <a:prstGeom prst="rect">
                       <a:avLst/>
                     </a:prstGeom>
-                    <a:ln/>
                   </pic:spPr>
                 </pic:pic>
               </a:graphicData>
@@ -231,9 +220,80 @@
       </w:r>
     </w:p>
     <w:p/>
+    <w:p>
+      <w:pPr>
+        <w:rPr>
+          <w:b/>
+        </w:rPr>
+      </w:pPr>
+    </w:p>
+    <w:p>
+      <w:pPr>
+        <w:rPr>
+          <w:b/>
+        </w:rPr>
+      </w:pPr>
+      <w:r>
+        <w:rPr>
+          <w:b/>
+        </w:rPr>
+        <w:lastRenderedPageBreak/>
+        <w:t>P-3 Use of Trello</w:t>
+      </w:r>
+    </w:p>
+    <w:p/>
+    <w:p>
+      <w:r>
+        <w:rPr>
+          <w:noProof/>
+        </w:rPr>
+        <w:drawing>
+          <wp:inline distT="0" distB="0" distL="0" distR="0" wp14:anchorId="1DE3A9B1" wp14:editId="40AAA776">
+            <wp:extent cx="5733415" cy="3303905"/>
+            <wp:effectExtent l="0" t="0" r="6985" b="0"/>
+            <wp:docPr id="13" name="Picture 13"/>
+            <wp:cNvGraphicFramePr>
+              <a:graphicFrameLocks xmlns:a="http://schemas.openxmlformats.org/drawingml/2006/main" noChangeAspect="1"/>
+            </wp:cNvGraphicFramePr>
+            <a:graphic xmlns:a="http://schemas.openxmlformats.org/drawingml/2006/main">
+              <a:graphicData uri="http://schemas.openxmlformats.org/drawingml/2006/picture">
+                <pic:pic xmlns:pic="http://schemas.openxmlformats.org/drawingml/2006/picture">
+                  <pic:nvPicPr>
+                    <pic:cNvPr id="13" name="Group Trello Board.png"/>
+                    <pic:cNvPicPr/>
+                  </pic:nvPicPr>
+                  <pic:blipFill>
+                    <a:blip r:embed="rId6">
+                      <a:extLst>
+                        <a:ext uri="{28A0092B-C50C-407E-A947-70E740481C1C}">
+                          <a14:useLocalDpi xmlns:a14="http://schemas.microsoft.com/office/drawing/2010/main" val="0"/>
+                        </a:ext>
+                      </a:extLst>
+                    </a:blip>
+                    <a:stretch>
+                      <a:fillRect/>
+                    </a:stretch>
+                  </pic:blipFill>
+                  <pic:spPr>
+                    <a:xfrm>
+                      <a:off x="0" y="0"/>
+                      <a:ext cx="5733415" cy="3303905"/>
+                    </a:xfrm>
+                    <a:prstGeom prst="rect">
+                      <a:avLst/>
+                    </a:prstGeom>
+                  </pic:spPr>
+                </pic:pic>
+              </a:graphicData>
+            </a:graphic>
+          </wp:inline>
+        </w:drawing>
+      </w:r>
+    </w:p>
     <w:p/>
     <w:p/>
     <w:p/>
+    <w:p/>
     <w:p>
       <w:pPr>
         <w:rPr>
@@ -246,13 +306,6 @@
         </w:rPr>
         <w:t>P-4 Acceptance Criteria</w:t>
       </w:r>
-    </w:p>
-    <w:p>
-      <w:pPr>
-        <w:rPr>
-          <w:b/>
-        </w:rPr>
-      </w:pPr>
     </w:p>
     <w:p>
       <w:pPr>
@@ -263,59 +316,40 @@
     </w:p>
     <w:tbl>
       <w:tblPr>
-        <w:tblStyle w:val="a"/>
-        <w:tblW w:w="8850" w:type="dxa"/>
-        <w:tblInd w:w="-40" w:type="dxa"/>
-        <w:tblBorders>
-          <w:top w:val="nil"/>
-          <w:left w:val="nil"/>
-          <w:bottom w:val="nil"/>
-          <w:right w:val="nil"/>
-          <w:insideH w:val="nil"/>
-          <w:insideV w:val="nil"/>
-        </w:tblBorders>
-        <w:tblLayout w:type="fixed"/>
-        <w:tblLook w:val="0600" w:firstRow="0" w:lastRow="0" w:firstColumn="0" w:lastColumn="0" w:noHBand="1" w:noVBand="1"/>
+        <w:tblStyle w:val="TableGrid"/>
+        <w:tblW w:w="0" w:type="auto"/>
+        <w:tblLook w:val="04A0" w:firstRow="1" w:lastRow="0" w:firstColumn="1" w:lastColumn="0" w:noHBand="0" w:noVBand="1"/>
       </w:tblPr>
       <w:tblGrid>
-        <w:gridCol w:w="2415"/>
-        <w:gridCol w:w="2910"/>
-        <w:gridCol w:w="3525"/>
+        <w:gridCol w:w="3081"/>
+        <w:gridCol w:w="3082"/>
+        <w:gridCol w:w="3082"/>
       </w:tblGrid>
       <w:tr>
         <w:trPr>
-          <w:trHeight w:val="340"/>
+          <w:trHeight w:val="530"/>
         </w:trPr>
         <w:tc>
           <w:tcPr>
-            <w:tcW w:w="2415" w:type="dxa"/>
-            <w:tcBorders>
-              <w:top w:val="single" w:sz="7" w:space="0" w:color="000000"/>
-              <w:left w:val="single" w:sz="7" w:space="0" w:color="000000"/>
-              <w:bottom w:val="single" w:sz="7" w:space="0" w:color="000000"/>
-              <w:right w:val="single" w:sz="7" w:space="0" w:color="000000"/>
-            </w:tcBorders>
-            <w:shd w:val="clear" w:color="auto" w:fill="BEC0BF"/>
-            <w:tcMar>
-              <w:top w:w="60" w:type="dxa"/>
-              <w:left w:w="60" w:type="dxa"/>
-              <w:bottom w:w="60" w:type="dxa"/>
-              <w:right w:w="60" w:type="dxa"/>
-            </w:tcMar>
+            <w:tcW w:w="3081" w:type="dxa"/>
+            <w:shd w:val="clear" w:color="auto" w:fill="A5A5A5" w:themeFill="accent3"/>
           </w:tcPr>
           <w:p>
             <w:pPr>
-              <w:rPr>
-                <w:b/>
-                <w:sz w:val="15"/>
-                <w:szCs w:val="15"/>
+              <w:pBdr>
+                <w:top w:val="none" w:sz="0" w:space="0" w:color="auto"/>
+                <w:left w:val="none" w:sz="0" w:space="0" w:color="auto"/>
+                <w:bottom w:val="none" w:sz="0" w:space="0" w:color="auto"/>
+                <w:right w:val="none" w:sz="0" w:space="0" w:color="auto"/>
+                <w:between w:val="none" w:sz="0" w:space="0" w:color="auto"/>
+              </w:pBdr>
+              <w:rPr>
+                <w:b/>
               </w:rPr>
             </w:pPr>
             <w:r>
               <w:rPr>
                 <w:b/>
-                <w:sz w:val="15"/>
-                <w:szCs w:val="15"/>
               </w:rPr>
               <w:t>Acceptance Criteria</w:t>
             </w:r>
@@ -323,34 +357,25 @@
         </w:tc>
         <w:tc>
           <w:tcPr>
-            <w:tcW w:w="2910" w:type="dxa"/>
-            <w:tcBorders>
-              <w:top w:val="single" w:sz="7" w:space="0" w:color="000000"/>
-              <w:left w:val="single" w:sz="7" w:space="0" w:color="000000"/>
-              <w:bottom w:val="single" w:sz="7" w:space="0" w:color="000000"/>
-              <w:right w:val="single" w:sz="7" w:space="0" w:color="000000"/>
-            </w:tcBorders>
-            <w:shd w:val="clear" w:color="auto" w:fill="BEC0BF"/>
-            <w:tcMar>
-              <w:top w:w="60" w:type="dxa"/>
-              <w:left w:w="60" w:type="dxa"/>
-              <w:bottom w:w="60" w:type="dxa"/>
-              <w:right w:w="60" w:type="dxa"/>
-            </w:tcMar>
+            <w:tcW w:w="3082" w:type="dxa"/>
+            <w:shd w:val="clear" w:color="auto" w:fill="A5A5A5" w:themeFill="accent3"/>
           </w:tcPr>
           <w:p>
             <w:pPr>
-              <w:rPr>
-                <w:b/>
-                <w:sz w:val="15"/>
-                <w:szCs w:val="15"/>
+              <w:pBdr>
+                <w:top w:val="none" w:sz="0" w:space="0" w:color="auto"/>
+                <w:left w:val="none" w:sz="0" w:space="0" w:color="auto"/>
+                <w:bottom w:val="none" w:sz="0" w:space="0" w:color="auto"/>
+                <w:right w:val="none" w:sz="0" w:space="0" w:color="auto"/>
+                <w:between w:val="none" w:sz="0" w:space="0" w:color="auto"/>
+              </w:pBdr>
+              <w:rPr>
+                <w:b/>
               </w:rPr>
             </w:pPr>
             <w:r>
               <w:rPr>
                 <w:b/>
-                <w:sz w:val="15"/>
-                <w:szCs w:val="15"/>
               </w:rPr>
               <w:t>Expected Result</w:t>
             </w:r>
@@ -358,34 +383,25 @@
         </w:tc>
         <w:tc>
           <w:tcPr>
-            <w:tcW w:w="3525" w:type="dxa"/>
-            <w:tcBorders>
-              <w:top w:val="single" w:sz="7" w:space="0" w:color="000000"/>
-              <w:left w:val="single" w:sz="7" w:space="0" w:color="000000"/>
-              <w:bottom w:val="single" w:sz="7" w:space="0" w:color="000000"/>
-              <w:right w:val="single" w:sz="7" w:space="0" w:color="000000"/>
-            </w:tcBorders>
-            <w:shd w:val="clear" w:color="auto" w:fill="BEC0BF"/>
-            <w:tcMar>
-              <w:top w:w="60" w:type="dxa"/>
-              <w:left w:w="60" w:type="dxa"/>
-              <w:bottom w:w="60" w:type="dxa"/>
-              <w:right w:w="60" w:type="dxa"/>
-            </w:tcMar>
+            <w:tcW w:w="3082" w:type="dxa"/>
+            <w:shd w:val="clear" w:color="auto" w:fill="A5A5A5" w:themeFill="accent3"/>
           </w:tcPr>
           <w:p>
             <w:pPr>
-              <w:rPr>
-                <w:b/>
-                <w:sz w:val="15"/>
-                <w:szCs w:val="15"/>
+              <w:pBdr>
+                <w:top w:val="none" w:sz="0" w:space="0" w:color="auto"/>
+                <w:left w:val="none" w:sz="0" w:space="0" w:color="auto"/>
+                <w:bottom w:val="none" w:sz="0" w:space="0" w:color="auto"/>
+                <w:right w:val="none" w:sz="0" w:space="0" w:color="auto"/>
+                <w:between w:val="none" w:sz="0" w:space="0" w:color="auto"/>
+              </w:pBdr>
+              <w:rPr>
+                <w:b/>
               </w:rPr>
             </w:pPr>
             <w:r>
               <w:rPr>
                 <w:b/>
-                <w:sz w:val="15"/>
-                <w:szCs w:val="15"/>
               </w:rPr>
               <w:t>Pass/Fail</w:t>
             </w:r>
@@ -393,80 +409,45 @@
         </w:tc>
       </w:tr>
       <w:tr>
-        <w:trPr>
-          <w:trHeight w:val="540"/>
-        </w:trPr>
         <w:tc>
           <w:tcPr>
-            <w:tcW w:w="2415" w:type="dxa"/>
-            <w:tcBorders>
-              <w:top w:val="single" w:sz="7" w:space="0" w:color="000000"/>
-              <w:left w:val="single" w:sz="7" w:space="0" w:color="000000"/>
-              <w:bottom w:val="single" w:sz="7" w:space="0" w:color="000000"/>
-              <w:right w:val="single" w:sz="7" w:space="0" w:color="000000"/>
-            </w:tcBorders>
-            <w:shd w:val="clear" w:color="auto" w:fill="E3E4E4"/>
-            <w:tcMar>
-              <w:top w:w="60" w:type="dxa"/>
-              <w:left w:w="60" w:type="dxa"/>
-              <w:bottom w:w="60" w:type="dxa"/>
-              <w:right w:w="60" w:type="dxa"/>
-            </w:tcMar>
+            <w:tcW w:w="3081" w:type="dxa"/>
+            <w:shd w:val="clear" w:color="auto" w:fill="E7E6E6" w:themeFill="background2"/>
           </w:tcPr>
           <w:p>
             <w:pPr>
-              <w:rPr>
-                <w:b/>
-                <w:sz w:val="15"/>
-                <w:szCs w:val="15"/>
+              <w:pBdr>
+                <w:top w:val="none" w:sz="0" w:space="0" w:color="auto"/>
+                <w:left w:val="none" w:sz="0" w:space="0" w:color="auto"/>
+                <w:bottom w:val="none" w:sz="0" w:space="0" w:color="auto"/>
+                <w:right w:val="none" w:sz="0" w:space="0" w:color="auto"/>
+                <w:between w:val="none" w:sz="0" w:space="0" w:color="auto"/>
+              </w:pBdr>
+              <w:rPr>
+                <w:b/>
               </w:rPr>
             </w:pPr>
             <w:r>
               <w:rPr>
                 <w:b/>
-                <w:sz w:val="15"/>
-                <w:szCs w:val="15"/>
-              </w:rPr>
-              <w:t xml:space="preserve">User can click an area on the map and drop a </w:t>
-            </w:r>
-            <w:proofErr w:type="spellStart"/>
-            <w:r>
-              <w:rPr>
-                <w:b/>
-                <w:sz w:val="15"/>
-                <w:szCs w:val="15"/>
-              </w:rPr>
-              <w:t>ufo</w:t>
-            </w:r>
-            <w:proofErr w:type="spellEnd"/>
-            <w:r>
-              <w:rPr>
-                <w:b/>
-                <w:sz w:val="15"/>
-                <w:szCs w:val="15"/>
-              </w:rPr>
-              <w:t xml:space="preserve"> in</w:t>
+              </w:rPr>
+              <w:t>User can enter a start and finish location for their route</w:t>
             </w:r>
           </w:p>
         </w:tc>
         <w:tc>
           <w:tcPr>
-            <w:tcW w:w="2910" w:type="dxa"/>
-            <w:tcBorders>
-              <w:top w:val="single" w:sz="7" w:space="0" w:color="000000"/>
-              <w:left w:val="single" w:sz="7" w:space="0" w:color="000000"/>
-              <w:bottom w:val="single" w:sz="7" w:space="0" w:color="000000"/>
-              <w:right w:val="single" w:sz="7" w:space="0" w:color="000000"/>
-            </w:tcBorders>
-            <w:tcMar>
-              <w:top w:w="60" w:type="dxa"/>
-              <w:left w:w="60" w:type="dxa"/>
-              <w:bottom w:w="60" w:type="dxa"/>
-              <w:right w:w="60" w:type="dxa"/>
-            </w:tcMar>
+            <w:tcW w:w="3082" w:type="dxa"/>
           </w:tcPr>
           <w:p>
             <w:pPr>
+              <w:pBdr>
+                <w:top w:val="none" w:sz="0" w:space="0" w:color="auto"/>
+                <w:left w:val="none" w:sz="0" w:space="0" w:color="auto"/>
+                <w:bottom w:val="none" w:sz="0" w:space="0" w:color="auto"/>
+                <w:right w:val="none" w:sz="0" w:space="0" w:color="auto"/>
+                <w:between w:val="none" w:sz="0" w:space="0" w:color="auto"/>
+              </w:pBdr>
               <w:rPr>
                 <w:b/>
               </w:rPr>
@@ -475,42 +456,53 @@
               <w:rPr>
                 <w:b/>
               </w:rPr>
-              <w:t xml:space="preserve">User is able to double click an leave a </w:t>
+              <w:t>When user</w:t>
             </w:r>
-            <w:proofErr w:type="spellStart"/>
             <w:r>
               <w:rPr>
                 <w:b/>
               </w:rPr>
-              <w:t>ufo</w:t>
+              <w:t xml:space="preserve"> enter</w:t>
             </w:r>
-            <w:proofErr w:type="spellEnd"/>
             <w:r>
               <w:rPr>
                 <w:b/>
               </w:rPr>
-              <w:t xml:space="preserve"> marker for the country they have clicked.</w:t>
+              <w:t>s</w:t>
+            </w:r>
+            <w:r>
+              <w:rPr>
+                <w:b/>
+              </w:rPr>
+              <w:t xml:space="preserve"> route start and finish </w:t>
+            </w:r>
+            <w:r>
+              <w:rPr>
+                <w:b/>
+              </w:rPr>
+              <w:t>into autocomplete test boxes,</w:t>
+            </w:r>
+            <w:r>
+              <w:rPr>
+                <w:b/>
+              </w:rPr>
+              <w:t xml:space="preserve"> these are assigned to new route</w:t>
             </w:r>
           </w:p>
         </w:tc>
         <w:tc>
           <w:tcPr>
-            <w:tcW w:w="3525" w:type="dxa"/>
-            <w:tcBorders>
-              <w:top w:val="single" w:sz="7" w:space="0" w:color="000000"/>
-              <w:left w:val="single" w:sz="7" w:space="0" w:color="000000"/>
-              <w:bottom w:val="single" w:sz="7" w:space="0" w:color="000000"/>
-              <w:right w:val="single" w:sz="7" w:space="0" w:color="000000"/>
-            </w:tcBorders>
-            <w:tcMar>
-              <w:top w:w="60" w:type="dxa"/>
-              <w:left w:w="60" w:type="dxa"/>
-              <w:bottom w:w="60" w:type="dxa"/>
-              <w:right w:w="60" w:type="dxa"/>
-            </w:tcMar>
+            <w:tcW w:w="3082" w:type="dxa"/>
           </w:tcPr>
           <w:p>
             <w:pPr>
+              <w:pBdr>
+                <w:top w:val="none" w:sz="0" w:space="0" w:color="auto"/>
+                <w:left w:val="none" w:sz="0" w:space="0" w:color="auto"/>
+                <w:bottom w:val="none" w:sz="0" w:space="0" w:color="auto"/>
+                <w:right w:val="none" w:sz="0" w:space="0" w:color="auto"/>
+                <w:between w:val="none" w:sz="0" w:space="0" w:color="auto"/>
+              </w:pBdr>
               <w:rPr>
                 <w:b/>
               </w:rPr>
@@ -519,68 +511,138 @@
               <w:rPr>
                 <w:b/>
               </w:rPr>
-              <w:t>pass</w:t>
+              <w:t>Pass</w:t>
+            </w:r>
+          </w:p>
+        </w:tc>
+      </w:tr>
+      <w:tr>
+        <w:tc>
+          <w:tcPr>
+            <w:tcW w:w="3081" w:type="dxa"/>
+            <w:shd w:val="clear" w:color="auto" w:fill="E7E6E6" w:themeFill="background2"/>
+          </w:tcPr>
+          <w:p>
+            <w:pPr>
+              <w:pBdr>
+                <w:top w:val="none" w:sz="0" w:space="0" w:color="auto"/>
+                <w:left w:val="none" w:sz="0" w:space="0" w:color="auto"/>
+                <w:bottom w:val="none" w:sz="0" w:space="0" w:color="auto"/>
+                <w:right w:val="none" w:sz="0" w:space="0" w:color="auto"/>
+                <w:between w:val="none" w:sz="0" w:space="0" w:color="auto"/>
+              </w:pBdr>
+              <w:rPr>
+                <w:b/>
+              </w:rPr>
+            </w:pPr>
+            <w:r>
+              <w:rPr>
+                <w:b/>
+              </w:rPr>
+              <w:t>User can save routes for later viewing</w:t>
+            </w:r>
+          </w:p>
+        </w:tc>
+        <w:tc>
+          <w:tcPr>
+            <w:tcW w:w="3082" w:type="dxa"/>
+          </w:tcPr>
+          <w:p>
+            <w:pPr>
+              <w:pBdr>
+                <w:top w:val="none" w:sz="0" w:space="0" w:color="auto"/>
+                <w:left w:val="none" w:sz="0" w:space="0" w:color="auto"/>
+                <w:bottom w:val="none" w:sz="0" w:space="0" w:color="auto"/>
+                <w:right w:val="none" w:sz="0" w:space="0" w:color="auto"/>
+                <w:between w:val="none" w:sz="0" w:space="0" w:color="auto"/>
+              </w:pBdr>
+              <w:rPr>
+                <w:b/>
+              </w:rPr>
+            </w:pPr>
+            <w:r>
+              <w:rPr>
+                <w:b/>
+              </w:rPr>
+              <w:t xml:space="preserve">User can create </w:t>
+            </w:r>
+            <w:r>
+              <w:rPr>
+                <w:b/>
+              </w:rPr>
+              <w:t>a custom route then click a save button and the route is added to the routes dropdown</w:t>
+            </w:r>
+          </w:p>
+        </w:tc>
+        <w:tc>
+          <w:tcPr>
+            <w:tcW w:w="3082" w:type="dxa"/>
+          </w:tcPr>
+          <w:p>
+            <w:pPr>
+              <w:pBdr>
+                <w:top w:val="none" w:sz="0" w:space="0" w:color="auto"/>
+                <w:left w:val="none" w:sz="0" w:space="0" w:color="auto"/>
+                <w:bottom w:val="none" w:sz="0" w:space="0" w:color="auto"/>
+                <w:right w:val="none" w:sz="0" w:space="0" w:color="auto"/>
+                <w:between w:val="none" w:sz="0" w:space="0" w:color="auto"/>
+              </w:pBdr>
+              <w:rPr>
+                <w:b/>
+              </w:rPr>
+            </w:pPr>
+            <w:r>
+              <w:rPr>
+                <w:b/>
+              </w:rPr>
+              <w:t>Pass</w:t>
             </w:r>
           </w:p>
         </w:tc>
       </w:tr>
       <w:tr>
         <w:trPr>
-          <w:trHeight w:val="540"/>
+          <w:trHeight w:val="287"/>
         </w:trPr>
         <w:tc>
           <w:tcPr>
-            <w:tcW w:w="2415" w:type="dxa"/>
-            <w:tcBorders>
-              <w:top w:val="single" w:sz="7" w:space="0" w:color="000000"/>
-              <w:left w:val="single" w:sz="7" w:space="0" w:color="000000"/>
-              <w:bottom w:val="single" w:sz="7" w:space="0" w:color="000000"/>
-              <w:right w:val="single" w:sz="7" w:space="0" w:color="000000"/>
-            </w:tcBorders>
-            <w:shd w:val="clear" w:color="auto" w:fill="E3E4E4"/>
-            <w:tcMar>
-              <w:top w:w="60" w:type="dxa"/>
-              <w:left w:w="60" w:type="dxa"/>
-              <w:bottom w:w="60" w:type="dxa"/>
-              <w:right w:w="60" w:type="dxa"/>
-            </w:tcMar>
+            <w:tcW w:w="3081" w:type="dxa"/>
+            <w:shd w:val="clear" w:color="auto" w:fill="E7E6E6" w:themeFill="background2"/>
           </w:tcPr>
           <w:p>
             <w:pPr>
-              <w:rPr>
-                <w:b/>
-                <w:sz w:val="15"/>
-                <w:szCs w:val="15"/>
+              <w:pBdr>
+                <w:top w:val="none" w:sz="0" w:space="0" w:color="auto"/>
+                <w:left w:val="none" w:sz="0" w:space="0" w:color="auto"/>
+                <w:bottom w:val="none" w:sz="0" w:space="0" w:color="auto"/>
+                <w:right w:val="none" w:sz="0" w:space="0" w:color="auto"/>
+                <w:between w:val="none" w:sz="0" w:space="0" w:color="auto"/>
+              </w:pBdr>
+              <w:rPr>
+                <w:b/>
               </w:rPr>
             </w:pPr>
             <w:r>
               <w:rPr>
                 <w:b/>
-                <w:sz w:val="15"/>
-                <w:szCs w:val="15"/>
-              </w:rPr>
-              <w:t>User can remove overlay by pressing button</w:t>
+              </w:rPr>
+              <w:t>User can click a marker and see more information on that attraction</w:t>
             </w:r>
           </w:p>
         </w:tc>
         <w:tc>
           <w:tcPr>
-            <w:tcW w:w="2910" w:type="dxa"/>
-            <w:tcBorders>
-              <w:top w:val="single" w:sz="7" w:space="0" w:color="000000"/>
-              <w:left w:val="single" w:sz="7" w:space="0" w:color="000000"/>
-              <w:bottom w:val="single" w:sz="7" w:space="0" w:color="000000"/>
-              <w:right w:val="single" w:sz="7" w:space="0" w:color="000000"/>
-            </w:tcBorders>
-            <w:tcMar>
-              <w:top w:w="60" w:type="dxa"/>
-              <w:left w:w="60" w:type="dxa"/>
-              <w:bottom w:w="60" w:type="dxa"/>
-              <w:right w:w="60" w:type="dxa"/>
-            </w:tcMar>
+            <w:tcW w:w="3082" w:type="dxa"/>
           </w:tcPr>
           <w:p>
             <w:pPr>
+              <w:pBdr>
+                <w:top w:val="none" w:sz="0" w:space="0" w:color="auto"/>
+                <w:left w:val="none" w:sz="0" w:space="0" w:color="auto"/>
+                <w:bottom w:val="none" w:sz="0" w:space="0" w:color="auto"/>
+                <w:right w:val="none" w:sz="0" w:space="0" w:color="auto"/>
+                <w:between w:val="none" w:sz="0" w:space="0" w:color="auto"/>
+              </w:pBdr>
               <w:rPr>
                 <w:b/>
               </w:rPr>
@@ -589,42 +651,23 @@
               <w:rPr>
                 <w:b/>
               </w:rPr>
-              <w:t xml:space="preserve">User removes the overlay by pressing the button and can now select a country to place a </w:t>
-            </w:r>
-            <w:proofErr w:type="spellStart"/>
-            <w:r>
-              <w:rPr>
-                <w:b/>
-              </w:rPr>
-              <w:t>ufo</w:t>
-            </w:r>
-            <w:proofErr w:type="spellEnd"/>
-            <w:r>
-              <w:rPr>
-                <w:b/>
-              </w:rPr>
-              <w:t xml:space="preserve"> marker.</w:t>
+              <w:t xml:space="preserve">User clicks marker and the name of that attraction is displayed on top of map </w:t>
             </w:r>
           </w:p>
         </w:tc>
         <w:tc>
           <w:tcPr>
-            <w:tcW w:w="3525" w:type="dxa"/>
-            <w:tcBorders>
-              <w:top w:val="single" w:sz="7" w:space="0" w:color="000000"/>
-              <w:left w:val="single" w:sz="7" w:space="0" w:color="000000"/>
-              <w:bottom w:val="single" w:sz="7" w:space="0" w:color="000000"/>
-              <w:right w:val="single" w:sz="7" w:space="0" w:color="000000"/>
-            </w:tcBorders>
-            <w:tcMar>
-              <w:top w:w="60" w:type="dxa"/>
-              <w:left w:w="60" w:type="dxa"/>
-              <w:bottom w:w="60" w:type="dxa"/>
-              <w:right w:w="60" w:type="dxa"/>
-            </w:tcMar>
+            <w:tcW w:w="3082" w:type="dxa"/>
           </w:tcPr>
           <w:p>
             <w:pPr>
+              <w:pBdr>
+                <w:top w:val="none" w:sz="0" w:space="0" w:color="auto"/>
+                <w:left w:val="none" w:sz="0" w:space="0" w:color="auto"/>
+                <w:bottom w:val="none" w:sz="0" w:space="0" w:color="auto"/>
+                <w:right w:val="none" w:sz="0" w:space="0" w:color="auto"/>
+                <w:between w:val="none" w:sz="0" w:space="0" w:color="auto"/>
+              </w:pBdr>
               <w:rPr>
                 <w:b/>
               </w:rPr>
@@ -633,78 +676,54 @@
               <w:rPr>
                 <w:b/>
               </w:rPr>
-              <w:t>pass</w:t>
+              <w:t>Pass</w:t>
             </w:r>
           </w:p>
         </w:tc>
       </w:tr>
       <w:tr>
         <w:trPr>
-          <w:trHeight w:val="540"/>
+          <w:trHeight w:val="233"/>
         </w:trPr>
         <w:tc>
           <w:tcPr>
-            <w:tcW w:w="2415" w:type="dxa"/>
-            <w:tcBorders>
-              <w:top w:val="single" w:sz="7" w:space="0" w:color="000000"/>
-              <w:left w:val="single" w:sz="7" w:space="0" w:color="000000"/>
-              <w:bottom w:val="single" w:sz="7" w:space="0" w:color="000000"/>
-              <w:right w:val="single" w:sz="7" w:space="0" w:color="000000"/>
-            </w:tcBorders>
-            <w:shd w:val="clear" w:color="auto" w:fill="E3E4E4"/>
-            <w:tcMar>
-              <w:top w:w="60" w:type="dxa"/>
-              <w:left w:w="60" w:type="dxa"/>
-              <w:bottom w:w="60" w:type="dxa"/>
-              <w:right w:w="60" w:type="dxa"/>
-            </w:tcMar>
+            <w:tcW w:w="3081" w:type="dxa"/>
+            <w:shd w:val="clear" w:color="auto" w:fill="E7E6E6" w:themeFill="background2"/>
           </w:tcPr>
           <w:p>
             <w:pPr>
-              <w:rPr>
-                <w:b/>
-                <w:sz w:val="15"/>
-                <w:szCs w:val="15"/>
+              <w:pBdr>
+                <w:top w:val="none" w:sz="0" w:space="0" w:color="auto"/>
+                <w:left w:val="none" w:sz="0" w:space="0" w:color="auto"/>
+                <w:bottom w:val="none" w:sz="0" w:space="0" w:color="auto"/>
+                <w:right w:val="none" w:sz="0" w:space="0" w:color="auto"/>
+                <w:between w:val="none" w:sz="0" w:space="0" w:color="auto"/>
+              </w:pBdr>
+              <w:rPr>
+                <w:b/>
               </w:rPr>
             </w:pPr>
-            <w:proofErr w:type="spellStart"/>
             <w:r>
               <w:rPr>
                 <w:b/>
-                <w:sz w:val="15"/>
-                <w:szCs w:val="15"/>
-              </w:rPr>
-              <w:t>Api</w:t>
-            </w:r>
-            <w:proofErr w:type="spellEnd"/>
-            <w:r>
-              <w:rPr>
-                <w:b/>
-                <w:sz w:val="15"/>
-                <w:szCs w:val="15"/>
-              </w:rPr>
-              <w:t xml:space="preserve"> displays the data user requests</w:t>
+              </w:rPr>
+              <w:t>User can see today’s local weather</w:t>
             </w:r>
           </w:p>
         </w:tc>
         <w:tc>
           <w:tcPr>
-            <w:tcW w:w="2910" w:type="dxa"/>
-            <w:tcBorders>
-              <w:top w:val="single" w:sz="7" w:space="0" w:color="000000"/>
-              <w:left w:val="single" w:sz="7" w:space="0" w:color="000000"/>
-              <w:bottom w:val="single" w:sz="7" w:space="0" w:color="000000"/>
-              <w:right w:val="single" w:sz="7" w:space="0" w:color="000000"/>
-            </w:tcBorders>
-            <w:tcMar>
-              <w:top w:w="60" w:type="dxa"/>
-              <w:left w:w="60" w:type="dxa"/>
-              <w:bottom w:w="60" w:type="dxa"/>
-              <w:right w:w="60" w:type="dxa"/>
-            </w:tcMar>
+            <w:tcW w:w="3082" w:type="dxa"/>
           </w:tcPr>
           <w:p>
             <w:pPr>
+              <w:pBdr>
+                <w:top w:val="none" w:sz="0" w:space="0" w:color="auto"/>
+                <w:left w:val="none" w:sz="0" w:space="0" w:color="auto"/>
+                <w:bottom w:val="none" w:sz="0" w:space="0" w:color="auto"/>
+                <w:right w:val="none" w:sz="0" w:space="0" w:color="auto"/>
+                <w:between w:val="none" w:sz="0" w:space="0" w:color="auto"/>
+              </w:pBdr>
               <w:rPr>
                 <w:b/>
               </w:rPr>
@@ -713,286 +732,114 @@
               <w:rPr>
                 <w:b/>
               </w:rPr>
-              <w:t xml:space="preserve">The info box that appears for each marker shows us the data gathered to show </w:t>
+              <w:t>Today’s weather in Edinburgh is displayed to user in text and icon form</w:t>
             </w:r>
           </w:p>
         </w:tc>
         <w:tc>
           <w:tcPr>
-            <w:tcW w:w="3525" w:type="dxa"/>
-            <w:tcBorders>
-              <w:top w:val="single" w:sz="7" w:space="0" w:color="000000"/>
-              <w:left w:val="single" w:sz="7" w:space="0" w:color="000000"/>
-              <w:bottom w:val="single" w:sz="7" w:space="0" w:color="000000"/>
-              <w:right w:val="single" w:sz="7" w:space="0" w:color="000000"/>
-            </w:tcBorders>
-            <w:tcMar>
-              <w:top w:w="60" w:type="dxa"/>
-              <w:left w:w="60" w:type="dxa"/>
-              <w:bottom w:w="60" w:type="dxa"/>
-              <w:right w:w="60" w:type="dxa"/>
-            </w:tcMar>
+            <w:tcW w:w="3082" w:type="dxa"/>
           </w:tcPr>
           <w:p>
             <w:pPr>
+              <w:pBdr>
+                <w:top w:val="none" w:sz="0" w:space="0" w:color="auto"/>
+                <w:left w:val="none" w:sz="0" w:space="0" w:color="auto"/>
+                <w:bottom w:val="none" w:sz="0" w:space="0" w:color="auto"/>
+                <w:right w:val="none" w:sz="0" w:space="0" w:color="auto"/>
+                <w:between w:val="none" w:sz="0" w:space="0" w:color="auto"/>
+              </w:pBdr>
               <w:rPr>
                 <w:b/>
               </w:rPr>
             </w:pPr>
+            <w:r>
+              <w:rPr>
+                <w:b/>
+              </w:rPr>
+              <w:t>Pass</w:t>
+            </w:r>
           </w:p>
         </w:tc>
       </w:tr>
       <w:tr>
         <w:trPr>
-          <w:trHeight w:val="540"/>
+          <w:trHeight w:val="233"/>
         </w:trPr>
         <w:tc>
           <w:tcPr>
-            <w:tcW w:w="2415" w:type="dxa"/>
-            <w:tcBorders>
-              <w:top w:val="single" w:sz="7" w:space="0" w:color="000000"/>
-              <w:left w:val="single" w:sz="7" w:space="0" w:color="000000"/>
-              <w:bottom w:val="single" w:sz="7" w:space="0" w:color="000000"/>
-              <w:right w:val="single" w:sz="7" w:space="0" w:color="000000"/>
-            </w:tcBorders>
-            <w:shd w:val="clear" w:color="auto" w:fill="E3E4E4"/>
-            <w:tcMar>
-              <w:top w:w="60" w:type="dxa"/>
-              <w:left w:w="60" w:type="dxa"/>
-              <w:bottom w:w="60" w:type="dxa"/>
-              <w:right w:w="60" w:type="dxa"/>
-            </w:tcMar>
+            <w:tcW w:w="3081" w:type="dxa"/>
+            <w:shd w:val="clear" w:color="auto" w:fill="E7E6E6" w:themeFill="background2"/>
           </w:tcPr>
           <w:p>
             <w:pPr>
-              <w:rPr>
-                <w:b/>
-                <w:sz w:val="15"/>
-                <w:szCs w:val="15"/>
+              <w:pBdr>
+                <w:top w:val="none" w:sz="0" w:space="0" w:color="auto"/>
+                <w:left w:val="none" w:sz="0" w:space="0" w:color="auto"/>
+                <w:bottom w:val="none" w:sz="0" w:space="0" w:color="auto"/>
+                <w:right w:val="none" w:sz="0" w:space="0" w:color="auto"/>
+                <w:between w:val="none" w:sz="0" w:space="0" w:color="auto"/>
+              </w:pBdr>
+              <w:rPr>
+                <w:b/>
               </w:rPr>
             </w:pPr>
             <w:r>
               <w:rPr>
                 <w:b/>
-                <w:sz w:val="15"/>
-                <w:szCs w:val="15"/>
-              </w:rPr>
-              <w:t>User can save favourite movie/movies</w:t>
+              </w:rPr>
+              <w:t>User can view photos of each attraction</w:t>
             </w:r>
           </w:p>
         </w:tc>
         <w:tc>
           <w:tcPr>
-            <w:tcW w:w="2910" w:type="dxa"/>
-            <w:tcBorders>
-              <w:top w:val="single" w:sz="7" w:space="0" w:color="000000"/>
-              <w:left w:val="single" w:sz="7" w:space="0" w:color="000000"/>
-              <w:bottom w:val="single" w:sz="7" w:space="0" w:color="000000"/>
-              <w:right w:val="single" w:sz="7" w:space="0" w:color="000000"/>
-            </w:tcBorders>
-            <w:tcMar>
-              <w:top w:w="60" w:type="dxa"/>
-              <w:left w:w="60" w:type="dxa"/>
-              <w:bottom w:w="60" w:type="dxa"/>
-              <w:right w:w="60" w:type="dxa"/>
-            </w:tcMar>
+            <w:tcW w:w="3082" w:type="dxa"/>
           </w:tcPr>
           <w:p>
             <w:pPr>
-              <w:rPr>
-                <w:b/>
-              </w:rPr>
-            </w:pPr>
-          </w:p>
-        </w:tc>
-        <w:tc>
-          <w:tcPr>
-            <w:tcW w:w="3525" w:type="dxa"/>
-            <w:tcBorders>
-              <w:top w:val="single" w:sz="7" w:space="0" w:color="000000"/>
-              <w:left w:val="single" w:sz="7" w:space="0" w:color="000000"/>
-              <w:bottom w:val="single" w:sz="7" w:space="0" w:color="000000"/>
-              <w:right w:val="single" w:sz="7" w:space="0" w:color="000000"/>
-            </w:tcBorders>
-            <w:tcMar>
-              <w:top w:w="60" w:type="dxa"/>
-              <w:left w:w="60" w:type="dxa"/>
-              <w:bottom w:w="60" w:type="dxa"/>
-              <w:right w:w="60" w:type="dxa"/>
-            </w:tcMar>
-          </w:tcPr>
-          <w:p>
-            <w:pPr>
-              <w:rPr>
-                <w:b/>
-              </w:rPr>
-            </w:pPr>
-          </w:p>
-        </w:tc>
-      </w:tr>
-      <w:tr>
-        <w:trPr>
-          <w:trHeight w:val="540"/>
-        </w:trPr>
-        <w:tc>
-          <w:tcPr>
-            <w:tcW w:w="2415" w:type="dxa"/>
-            <w:tcBorders>
-              <w:top w:val="single" w:sz="7" w:space="0" w:color="000000"/>
-              <w:left w:val="single" w:sz="7" w:space="0" w:color="000000"/>
-              <w:bottom w:val="single" w:sz="7" w:space="0" w:color="000000"/>
-              <w:right w:val="single" w:sz="7" w:space="0" w:color="000000"/>
-            </w:tcBorders>
-            <w:shd w:val="clear" w:color="auto" w:fill="E3E4E4"/>
-            <w:tcMar>
-              <w:top w:w="60" w:type="dxa"/>
-              <w:left w:w="60" w:type="dxa"/>
-              <w:bottom w:w="60" w:type="dxa"/>
-              <w:right w:w="60" w:type="dxa"/>
-            </w:tcMar>
-          </w:tcPr>
-          <w:p>
-            <w:pPr>
-              <w:rPr>
-                <w:b/>
-                <w:sz w:val="15"/>
-                <w:szCs w:val="15"/>
+              <w:pBdr>
+                <w:top w:val="none" w:sz="0" w:space="0" w:color="auto"/>
+                <w:left w:val="none" w:sz="0" w:space="0" w:color="auto"/>
+                <w:bottom w:val="none" w:sz="0" w:space="0" w:color="auto"/>
+                <w:right w:val="none" w:sz="0" w:space="0" w:color="auto"/>
+                <w:between w:val="none" w:sz="0" w:space="0" w:color="auto"/>
+              </w:pBdr>
+              <w:rPr>
+                <w:b/>
               </w:rPr>
             </w:pPr>
             <w:r>
               <w:rPr>
                 <w:b/>
-                <w:sz w:val="15"/>
-                <w:szCs w:val="15"/>
-              </w:rPr>
-              <w:t>User can see list of favourite saved movies</w:t>
+              </w:rPr>
+              <w:t>Marker info windows will display a photo of the attraction pulled from Flickr when user clicks map marker</w:t>
             </w:r>
           </w:p>
         </w:tc>
         <w:tc>
           <w:tcPr>
-            <w:tcW w:w="2910" w:type="dxa"/>
-            <w:tcBorders>
-              <w:top w:val="single" w:sz="7" w:space="0" w:color="000000"/>
-              <w:left w:val="single" w:sz="7" w:space="0" w:color="000000"/>
-              <w:bottom w:val="single" w:sz="7" w:space="0" w:color="000000"/>
-              <w:right w:val="single" w:sz="7" w:space="0" w:color="000000"/>
-            </w:tcBorders>
-            <w:tcMar>
-              <w:top w:w="60" w:type="dxa"/>
-              <w:left w:w="60" w:type="dxa"/>
-              <w:bottom w:w="60" w:type="dxa"/>
-              <w:right w:w="60" w:type="dxa"/>
-            </w:tcMar>
+            <w:tcW w:w="3082" w:type="dxa"/>
           </w:tcPr>
           <w:p>
             <w:pPr>
+              <w:pBdr>
+                <w:top w:val="none" w:sz="0" w:space="0" w:color="auto"/>
+                <w:left w:val="none" w:sz="0" w:space="0" w:color="auto"/>
+                <w:bottom w:val="none" w:sz="0" w:space="0" w:color="auto"/>
+                <w:right w:val="none" w:sz="0" w:space="0" w:color="auto"/>
+                <w:between w:val="none" w:sz="0" w:space="0" w:color="auto"/>
+              </w:pBdr>
               <w:rPr>
                 <w:b/>
               </w:rPr>
             </w:pPr>
-          </w:p>
-        </w:tc>
-        <w:tc>
-          <w:tcPr>
-            <w:tcW w:w="3525" w:type="dxa"/>
-            <w:tcBorders>
-              <w:top w:val="single" w:sz="7" w:space="0" w:color="000000"/>
-              <w:left w:val="single" w:sz="7" w:space="0" w:color="000000"/>
-              <w:bottom w:val="single" w:sz="7" w:space="0" w:color="000000"/>
-              <w:right w:val="single" w:sz="7" w:space="0" w:color="000000"/>
-            </w:tcBorders>
-            <w:tcMar>
-              <w:top w:w="60" w:type="dxa"/>
-              <w:left w:w="60" w:type="dxa"/>
-              <w:bottom w:w="60" w:type="dxa"/>
-              <w:right w:w="60" w:type="dxa"/>
-            </w:tcMar>
-          </w:tcPr>
-          <w:p>
-            <w:pPr>
-              <w:rPr>
-                <w:b/>
-              </w:rPr>
-            </w:pPr>
-          </w:p>
-        </w:tc>
-      </w:tr>
-      <w:tr>
-        <w:trPr>
-          <w:trHeight w:val="40"/>
-        </w:trPr>
-        <w:tc>
-          <w:tcPr>
-            <w:tcW w:w="2415" w:type="dxa"/>
-            <w:tcBorders>
-              <w:top w:val="single" w:sz="7" w:space="0" w:color="000000"/>
-              <w:left w:val="single" w:sz="7" w:space="0" w:color="000000"/>
-              <w:bottom w:val="single" w:sz="7" w:space="0" w:color="000000"/>
-              <w:right w:val="single" w:sz="7" w:space="0" w:color="000000"/>
-            </w:tcBorders>
-            <w:shd w:val="clear" w:color="auto" w:fill="E3E4E4"/>
-            <w:tcMar>
-              <w:top w:w="60" w:type="dxa"/>
-              <w:left w:w="60" w:type="dxa"/>
-              <w:bottom w:w="60" w:type="dxa"/>
-              <w:right w:w="60" w:type="dxa"/>
-            </w:tcMar>
-          </w:tcPr>
-          <w:p>
-            <w:pPr>
-              <w:rPr>
-                <w:b/>
-              </w:rPr>
-            </w:pPr>
-          </w:p>
-        </w:tc>
-        <w:tc>
-          <w:tcPr>
-            <w:tcW w:w="2910" w:type="dxa"/>
-            <w:tcBorders>
-              <w:top w:val="single" w:sz="7" w:space="0" w:color="000000"/>
-              <w:left w:val="single" w:sz="7" w:space="0" w:color="000000"/>
-              <w:bottom w:val="single" w:sz="7" w:space="0" w:color="000000"/>
-              <w:right w:val="single" w:sz="7" w:space="0" w:color="000000"/>
-            </w:tcBorders>
-            <w:tcMar>
-              <w:top w:w="60" w:type="dxa"/>
-              <w:left w:w="60" w:type="dxa"/>
-              <w:bottom w:w="60" w:type="dxa"/>
-              <w:right w:w="60" w:type="dxa"/>
-            </w:tcMar>
-          </w:tcPr>
-          <w:p>
-            <w:pPr>
-              <w:rPr>
-                <w:b/>
-              </w:rPr>
-            </w:pPr>
-          </w:p>
-        </w:tc>
-        <w:tc>
-          <w:tcPr>
-            <w:tcW w:w="3525" w:type="dxa"/>
-            <w:tcBorders>
-              <w:top w:val="single" w:sz="7" w:space="0" w:color="000000"/>
-              <w:left w:val="single" w:sz="7" w:space="0" w:color="000000"/>
-              <w:bottom w:val="single" w:sz="7" w:space="0" w:color="000000"/>
-              <w:right w:val="single" w:sz="7" w:space="0" w:color="000000"/>
-            </w:tcBorders>
-            <w:tcMar>
-              <w:top w:w="60" w:type="dxa"/>
-              <w:left w:w="60" w:type="dxa"/>
-              <w:bottom w:w="60" w:type="dxa"/>
-              <w:right w:w="60" w:type="dxa"/>
-            </w:tcMar>
-          </w:tcPr>
-          <w:p>
-            <w:pPr>
-              <w:rPr>
-                <w:b/>
-              </w:rPr>
-            </w:pPr>
+            <w:r>
+              <w:rPr>
+                <w:b/>
+              </w:rPr>
+              <w:t>Pass</w:t>
+            </w:r>
           </w:p>
         </w:tc>
       </w:tr>
@@ -1010,17 +857,11 @@
           <w:b/>
         </w:rPr>
       </w:pPr>
-    </w:p>
-    <w:p>
-      <w:pPr>
-        <w:rPr>
-          <w:b/>
-        </w:rPr>
-      </w:pPr>
-      <w:r>
-        <w:rPr>
-          <w:b/>
-        </w:rPr>
+      <w:r>
+        <w:rPr>
+          <w:b/>
+        </w:rPr>
+        <w:lastRenderedPageBreak/>
         <w:t>P-5 User sitemap</w:t>
       </w:r>
     </w:p>
@@ -1065,7 +906,7 @@
                     <pic:cNvPicPr/>
                   </pic:nvPicPr>
                   <pic:blipFill>
-                    <a:blip r:embed="rId6">
+                    <a:blip r:embed="rId7">
                       <a:extLst>
                         <a:ext uri="{28A0092B-C50C-407E-A947-70E740481C1C}">
                           <a14:useLocalDpi xmlns:a14="http://schemas.microsoft.com/office/drawing/2010/main" val="0"/>
@@ -1146,7 +987,7 @@
                     <pic:cNvPicPr/>
                   </pic:nvPicPr>
                   <pic:blipFill>
-                    <a:blip r:embed="rId7">
+                    <a:blip r:embed="rId8">
                       <a:extLst>
                         <a:ext uri="{28A0092B-C50C-407E-A947-70E740481C1C}">
                           <a14:useLocalDpi xmlns:a14="http://schemas.microsoft.com/office/drawing/2010/main" val="0"/>
@@ -1191,6 +1032,7 @@
           <w:b/>
           <w:noProof/>
         </w:rPr>
+        <w:lastRenderedPageBreak/>
         <w:drawing>
           <wp:inline distT="0" distB="0" distL="0" distR="0" wp14:anchorId="13ED38D4" wp14:editId="0EA9CDCC">
             <wp:extent cx="5733415" cy="4300220"/>
@@ -1207,7 +1049,7 @@
                     <pic:cNvPicPr/>
                   </pic:nvPicPr>
                   <pic:blipFill>
-                    <a:blip r:embed="rId8">
+                    <a:blip r:embed="rId9">
                       <a:extLst>
                         <a:ext uri="{28A0092B-C50C-407E-A947-70E740481C1C}">
                           <a14:useLocalDpi xmlns:a14="http://schemas.microsoft.com/office/drawing/2010/main" val="0"/>
@@ -1247,6 +1089,167 @@
           <w:b/>
         </w:rPr>
       </w:pPr>
+    </w:p>
+    <w:p>
+      <w:pPr>
+        <w:rPr>
+          <w:b/>
+        </w:rPr>
+      </w:pPr>
+    </w:p>
+    <w:p>
+      <w:pPr>
+        <w:rPr>
+          <w:b/>
+        </w:rPr>
+      </w:pPr>
+    </w:p>
+    <w:p>
+      <w:pPr>
+        <w:rPr>
+          <w:b/>
+        </w:rPr>
+      </w:pPr>
+    </w:p>
+    <w:p>
+      <w:pPr>
+        <w:rPr>
+          <w:b/>
+        </w:rPr>
+      </w:pPr>
+    </w:p>
+    <w:p>
+      <w:pPr>
+        <w:rPr>
+          <w:b/>
+        </w:rPr>
+      </w:pPr>
+    </w:p>
+    <w:p>
+      <w:pPr>
+        <w:rPr>
+          <w:b/>
+        </w:rPr>
+      </w:pPr>
+    </w:p>
+    <w:p>
+      <w:pPr>
+        <w:rPr>
+          <w:b/>
+        </w:rPr>
+      </w:pPr>
+    </w:p>
+    <w:p>
+      <w:pPr>
+        <w:rPr>
+          <w:b/>
+        </w:rPr>
+      </w:pPr>
+    </w:p>
+    <w:p>
+      <w:pPr>
+        <w:rPr>
+          <w:b/>
+        </w:rPr>
+      </w:pPr>
+    </w:p>
+    <w:p>
+      <w:pPr>
+        <w:rPr>
+          <w:b/>
+        </w:rPr>
+      </w:pPr>
+    </w:p>
+    <w:p>
+      <w:pPr>
+        <w:rPr>
+          <w:b/>
+        </w:rPr>
+      </w:pPr>
+    </w:p>
+    <w:p>
+      <w:pPr>
+        <w:rPr>
+          <w:b/>
+        </w:rPr>
+      </w:pPr>
+    </w:p>
+    <w:p>
+      <w:pPr>
+        <w:rPr>
+          <w:b/>
+        </w:rPr>
+      </w:pPr>
+    </w:p>
+    <w:p>
+      <w:pPr>
+        <w:rPr>
+          <w:b/>
+        </w:rPr>
+      </w:pPr>
+    </w:p>
+    <w:p>
+      <w:pPr>
+        <w:rPr>
+          <w:b/>
+        </w:rPr>
+      </w:pPr>
+    </w:p>
+    <w:p>
+      <w:pPr>
+        <w:rPr>
+          <w:b/>
+        </w:rPr>
+      </w:pPr>
+    </w:p>
+    <w:p>
+      <w:pPr>
+        <w:rPr>
+          <w:b/>
+        </w:rPr>
+      </w:pPr>
+    </w:p>
+    <w:p>
+      <w:pPr>
+        <w:rPr>
+          <w:b/>
+        </w:rPr>
+      </w:pPr>
+    </w:p>
+    <w:p>
+      <w:pPr>
+        <w:rPr>
+          <w:b/>
+        </w:rPr>
+      </w:pPr>
+    </w:p>
+    <w:p>
+      <w:pPr>
+        <w:rPr>
+          <w:b/>
+        </w:rPr>
+      </w:pPr>
+    </w:p>
+    <w:p>
+      <w:pPr>
+        <w:rPr>
+          <w:b/>
+        </w:rPr>
+      </w:pPr>
+    </w:p>
+    <w:p>
+      <w:pPr>
+        <w:rPr>
+          <w:b/>
+        </w:rPr>
+      </w:pPr>
+    </w:p>
+    <w:p>
+      <w:pPr>
+        <w:rPr>
+          <w:b/>
+        </w:rPr>
+      </w:pPr>
       <w:r>
         <w:rPr>
           <w:b/>
@@ -1287,7 +1290,7 @@
                     <pic:cNvPicPr preferRelativeResize="0"/>
                   </pic:nvPicPr>
                   <pic:blipFill>
-                    <a:blip r:embed="rId9"/>
+                    <a:blip r:embed="rId10"/>
                     <a:srcRect/>
                     <a:stretch>
                       <a:fillRect/>
@@ -1328,7 +1331,7 @@
                     <pic:cNvPicPr preferRelativeResize="0"/>
                   </pic:nvPicPr>
                   <pic:blipFill>
-                    <a:blip r:embed="rId10"/>
+                    <a:blip r:embed="rId11"/>
                     <a:srcRect/>
                     <a:stretch>
                       <a:fillRect/>
@@ -1371,6 +1374,118 @@
           <w:b/>
         </w:rPr>
       </w:pPr>
+    </w:p>
+    <w:p>
+      <w:pPr>
+        <w:rPr>
+          <w:b/>
+        </w:rPr>
+      </w:pPr>
+    </w:p>
+    <w:p>
+      <w:pPr>
+        <w:rPr>
+          <w:b/>
+        </w:rPr>
+      </w:pPr>
+    </w:p>
+    <w:p>
+      <w:pPr>
+        <w:rPr>
+          <w:b/>
+        </w:rPr>
+      </w:pPr>
+    </w:p>
+    <w:p>
+      <w:pPr>
+        <w:rPr>
+          <w:b/>
+        </w:rPr>
+      </w:pPr>
+    </w:p>
+    <w:p>
+      <w:pPr>
+        <w:rPr>
+          <w:b/>
+        </w:rPr>
+      </w:pPr>
+    </w:p>
+    <w:p>
+      <w:pPr>
+        <w:rPr>
+          <w:b/>
+        </w:rPr>
+      </w:pPr>
+    </w:p>
+    <w:p>
+      <w:pPr>
+        <w:rPr>
+          <w:b/>
+        </w:rPr>
+      </w:pPr>
+    </w:p>
+    <w:p>
+      <w:pPr>
+        <w:rPr>
+          <w:b/>
+        </w:rPr>
+      </w:pPr>
+    </w:p>
+    <w:p>
+      <w:pPr>
+        <w:rPr>
+          <w:b/>
+        </w:rPr>
+      </w:pPr>
+    </w:p>
+    <w:p>
+      <w:pPr>
+        <w:rPr>
+          <w:b/>
+        </w:rPr>
+      </w:pPr>
+    </w:p>
+    <w:p>
+      <w:pPr>
+        <w:rPr>
+          <w:b/>
+        </w:rPr>
+      </w:pPr>
+    </w:p>
+    <w:p>
+      <w:pPr>
+        <w:rPr>
+          <w:b/>
+        </w:rPr>
+      </w:pPr>
+    </w:p>
+    <w:p>
+      <w:pPr>
+        <w:rPr>
+          <w:b/>
+        </w:rPr>
+      </w:pPr>
+    </w:p>
+    <w:p>
+      <w:pPr>
+        <w:rPr>
+          <w:b/>
+        </w:rPr>
+      </w:pPr>
+    </w:p>
+    <w:p>
+      <w:pPr>
+        <w:rPr>
+          <w:b/>
+        </w:rPr>
+      </w:pPr>
+    </w:p>
+    <w:p>
+      <w:pPr>
+        <w:rPr>
+          <w:b/>
+        </w:rPr>
+      </w:pPr>
       <w:r>
         <w:rPr>
           <w:b/>
@@ -1403,7 +1518,6 @@
           <w:b/>
           <w:noProof/>
         </w:rPr>
-        <w:lastRenderedPageBreak/>
         <w:drawing>
           <wp:inline distT="114300" distB="114300" distL="114300" distR="114300" wp14:anchorId="2AF11906" wp14:editId="7E59BEFC">
             <wp:extent cx="4086225" cy="3295650"/>
@@ -1418,7 +1532,7 @@
                     <pic:cNvPicPr preferRelativeResize="0"/>
                   </pic:nvPicPr>
                   <pic:blipFill>
-                    <a:blip r:embed="rId11"/>
+                    <a:blip r:embed="rId12"/>
                     <a:srcRect/>
                     <a:stretch>
                       <a:fillRect/>
@@ -1851,7 +1965,7 @@
                     <pic:cNvPicPr/>
                   </pic:nvPicPr>
                   <pic:blipFill>
-                    <a:blip r:embed="rId12">
+                    <a:blip r:embed="rId13">
                       <a:extLst>
                         <a:ext uri="{28A0092B-C50C-407E-A947-70E740481C1C}">
                           <a14:useLocalDpi xmlns:a14="http://schemas.microsoft.com/office/drawing/2010/main" val="0"/>
@@ -1944,7 +2058,6 @@
         <w:rPr>
           <w:b/>
         </w:rPr>
-        <w:lastRenderedPageBreak/>
         <w:t xml:space="preserve">P - 11 </w:t>
       </w:r>
       <w:proofErr w:type="spellStart"/>
@@ -1975,7 +2088,7 @@
           <w:b/>
         </w:rPr>
       </w:pPr>
-      <w:hyperlink r:id="rId13" w:history="1">
+      <w:hyperlink r:id="rId14" w:history="1">
         <w:r>
           <w:rPr>
             <w:rStyle w:val="Hyperlink"/>
@@ -2027,7 +2140,7 @@
                     <pic:cNvPicPr/>
                   </pic:nvPicPr>
                   <pic:blipFill>
-                    <a:blip r:embed="rId14">
+                    <a:blip r:embed="rId15">
                       <a:extLst>
                         <a:ext uri="{28A0092B-C50C-407E-A947-70E740481C1C}">
                           <a14:useLocalDpi xmlns:a14="http://schemas.microsoft.com/office/drawing/2010/main" val="0"/>
@@ -2184,41 +2297,6 @@
       <w:pPr>
         <w:rPr>
           <w:b/>
-        </w:rPr>
-      </w:pPr>
-    </w:p>
-    <w:p>
-      <w:pPr>
-        <w:rPr>
-          <w:b/>
-        </w:rPr>
-      </w:pPr>
-    </w:p>
-    <w:p>
-      <w:pPr>
-        <w:rPr>
-          <w:b/>
-        </w:rPr>
-      </w:pPr>
-    </w:p>
-    <w:p>
-      <w:pPr>
-        <w:rPr>
-          <w:b/>
-        </w:rPr>
-      </w:pPr>
-    </w:p>
-    <w:p>
-      <w:pPr>
-        <w:rPr>
-          <w:b/>
-        </w:rPr>
-      </w:pPr>
-    </w:p>
-    <w:p>
-      <w:pPr>
-        <w:rPr>
-          <w:b/>
           <w:sz w:val="24"/>
           <w:szCs w:val="24"/>
         </w:rPr>
@@ -2227,6 +2305,7 @@
         <w:rPr>
           <w:b/>
         </w:rPr>
+        <w:lastRenderedPageBreak/>
         <w:t xml:space="preserve">P - 12 </w:t>
       </w:r>
       <w:r>
@@ -2284,7 +2363,7 @@
                     <pic:cNvPicPr/>
                   </pic:nvPicPr>
                   <pic:blipFill>
-                    <a:blip r:embed="rId15">
+                    <a:blip r:embed="rId16">
                       <a:extLst>
                         <a:ext uri="{28A0092B-C50C-407E-A947-70E740481C1C}">
                           <a14:useLocalDpi xmlns:a14="http://schemas.microsoft.com/office/drawing/2010/main" val="0"/>
@@ -2351,7 +2430,7 @@
                     <pic:cNvPicPr/>
                   </pic:nvPicPr>
                   <pic:blipFill>
-                    <a:blip r:embed="rId16">
+                    <a:blip r:embed="rId17">
                       <a:extLst>
                         <a:ext uri="{28A0092B-C50C-407E-A947-70E740481C1C}">
                           <a14:useLocalDpi xmlns:a14="http://schemas.microsoft.com/office/drawing/2010/main" val="0"/>
@@ -2512,174 +2591,13 @@
           <w:szCs w:val="24"/>
         </w:rPr>
       </w:pPr>
-    </w:p>
-    <w:p>
-      <w:pPr>
+      <w:r>
         <w:rPr>
           <w:b/>
           <w:sz w:val="24"/>
           <w:szCs w:val="24"/>
         </w:rPr>
-      </w:pPr>
-    </w:p>
-    <w:p>
-      <w:pPr>
-        <w:rPr>
-          <w:b/>
-          <w:sz w:val="24"/>
-          <w:szCs w:val="24"/>
-        </w:rPr>
-      </w:pPr>
-    </w:p>
-    <w:p>
-      <w:pPr>
-        <w:rPr>
-          <w:b/>
-          <w:sz w:val="24"/>
-          <w:szCs w:val="24"/>
-        </w:rPr>
-      </w:pPr>
-    </w:p>
-    <w:p>
-      <w:pPr>
-        <w:rPr>
-          <w:b/>
-          <w:sz w:val="24"/>
-          <w:szCs w:val="24"/>
-        </w:rPr>
-      </w:pPr>
-    </w:p>
-    <w:p>
-      <w:pPr>
-        <w:rPr>
-          <w:b/>
-          <w:sz w:val="24"/>
-          <w:szCs w:val="24"/>
-        </w:rPr>
-      </w:pPr>
-    </w:p>
-    <w:p>
-      <w:pPr>
-        <w:rPr>
-          <w:b/>
-          <w:sz w:val="24"/>
-          <w:szCs w:val="24"/>
-        </w:rPr>
-      </w:pPr>
-    </w:p>
-    <w:p>
-      <w:pPr>
-        <w:rPr>
-          <w:b/>
-          <w:sz w:val="24"/>
-          <w:szCs w:val="24"/>
-        </w:rPr>
-      </w:pPr>
-    </w:p>
-    <w:p>
-      <w:pPr>
-        <w:rPr>
-          <w:b/>
-          <w:sz w:val="24"/>
-          <w:szCs w:val="24"/>
-        </w:rPr>
-      </w:pPr>
-    </w:p>
-    <w:p>
-      <w:pPr>
-        <w:rPr>
-          <w:b/>
-          <w:sz w:val="24"/>
-          <w:szCs w:val="24"/>
-        </w:rPr>
-      </w:pPr>
-    </w:p>
-    <w:p>
-      <w:pPr>
-        <w:rPr>
-          <w:b/>
-          <w:sz w:val="24"/>
-          <w:szCs w:val="24"/>
-        </w:rPr>
-      </w:pPr>
-    </w:p>
-    <w:p>
-      <w:pPr>
-        <w:rPr>
-          <w:b/>
-          <w:sz w:val="24"/>
-          <w:szCs w:val="24"/>
-        </w:rPr>
-      </w:pPr>
-    </w:p>
-    <w:p>
-      <w:pPr>
-        <w:rPr>
-          <w:b/>
-          <w:sz w:val="24"/>
-          <w:szCs w:val="24"/>
-        </w:rPr>
-      </w:pPr>
-    </w:p>
-    <w:p>
-      <w:pPr>
-        <w:rPr>
-          <w:b/>
-          <w:sz w:val="24"/>
-          <w:szCs w:val="24"/>
-        </w:rPr>
-      </w:pPr>
-    </w:p>
-    <w:p>
-      <w:pPr>
-        <w:rPr>
-          <w:b/>
-          <w:sz w:val="24"/>
-          <w:szCs w:val="24"/>
-        </w:rPr>
-      </w:pPr>
-    </w:p>
-    <w:p>
-      <w:pPr>
-        <w:rPr>
-          <w:b/>
-          <w:sz w:val="24"/>
-          <w:szCs w:val="24"/>
-        </w:rPr>
-      </w:pPr>
-    </w:p>
-    <w:p>
-      <w:pPr>
-        <w:rPr>
-          <w:b/>
-          <w:sz w:val="24"/>
-          <w:szCs w:val="24"/>
-        </w:rPr>
-      </w:pPr>
-    </w:p>
-    <w:p>
-      <w:pPr>
-        <w:rPr>
-          <w:b/>
-          <w:sz w:val="24"/>
-          <w:szCs w:val="24"/>
-        </w:rPr>
-      </w:pPr>
-    </w:p>
-    <w:p>
-      <w:pPr>
-        <w:rPr>
-          <w:b/>
-          <w:sz w:val="24"/>
-          <w:szCs w:val="24"/>
-        </w:rPr>
-      </w:pPr>
-      <w:r>
-        <w:rPr>
-          <w:b/>
-          <w:sz w:val="24"/>
-          <w:szCs w:val="24"/>
-        </w:rPr>
+        <w:lastRenderedPageBreak/>
         <w:t xml:space="preserve">P - 13 User input </w:t>
       </w:r>
     </w:p>
@@ -2759,7 +2677,7 @@
                     <pic:cNvPicPr/>
                   </pic:nvPicPr>
                   <pic:blipFill>
-                    <a:blip r:embed="rId17">
+                    <a:blip r:embed="rId18">
                       <a:extLst>
                         <a:ext uri="{28A0092B-C50C-407E-A947-70E740481C1C}">
                           <a14:useLocalDpi xmlns:a14="http://schemas.microsoft.com/office/drawing/2010/main" val="0"/>
@@ -2849,7 +2767,6 @@
           <w:b/>
           <w:noProof/>
         </w:rPr>
-        <w:lastRenderedPageBreak/>
         <w:drawing>
           <wp:inline distT="0" distB="0" distL="0" distR="0" wp14:anchorId="07D0FACD" wp14:editId="77324EBB">
             <wp:extent cx="4737735" cy="2946851"/>
@@ -2866,7 +2783,7 @@
                     <pic:cNvPicPr/>
                   </pic:nvPicPr>
                   <pic:blipFill>
-                    <a:blip r:embed="rId18">
+                    <a:blip r:embed="rId19">
                       <a:extLst>
                         <a:ext uri="{28A0092B-C50C-407E-A947-70E740481C1C}">
                           <a14:useLocalDpi xmlns:a14="http://schemas.microsoft.com/office/drawing/2010/main" val="0"/>
@@ -2967,6 +2884,20 @@
         </w:rPr>
         <w:tab/>
       </w:r>
+    </w:p>
+    <w:p>
+      <w:pPr>
+        <w:rPr>
+          <w:b/>
+        </w:rPr>
+      </w:pPr>
+    </w:p>
+    <w:p>
+      <w:pPr>
+        <w:rPr>
+          <w:b/>
+        </w:rPr>
+      </w:pPr>
       <w:r>
         <w:rPr>
           <w:b/>
@@ -2984,6 +2915,7 @@
         <w:rPr>
           <w:b/>
         </w:rPr>
+        <w:lastRenderedPageBreak/>
         <w:t xml:space="preserve">P - 14 Interaction with data persistence </w:t>
       </w:r>
     </w:p>
@@ -3021,7 +2953,7 @@
                     <pic:cNvPicPr/>
                   </pic:nvPicPr>
                   <pic:blipFill>
-                    <a:blip r:embed="rId19">
+                    <a:blip r:embed="rId20">
                       <a:extLst>
                         <a:ext uri="{28A0092B-C50C-407E-A947-70E740481C1C}">
                           <a14:useLocalDpi xmlns:a14="http://schemas.microsoft.com/office/drawing/2010/main" val="0"/>
@@ -3078,7 +3010,6 @@
           <w:b/>
           <w:noProof/>
         </w:rPr>
-        <w:lastRenderedPageBreak/>
         <w:drawing>
           <wp:inline distT="0" distB="0" distL="0" distR="0" wp14:anchorId="40A33682" wp14:editId="506EEDAC">
             <wp:extent cx="5733415" cy="2097405"/>
@@ -3095,7 +3026,7 @@
                     <pic:cNvPicPr/>
                   </pic:nvPicPr>
                   <pic:blipFill>
-                    <a:blip r:embed="rId20">
+                    <a:blip r:embed="rId21">
                       <a:extLst>
                         <a:ext uri="{28A0092B-C50C-407E-A947-70E740481C1C}">
                           <a14:useLocalDpi xmlns:a14="http://schemas.microsoft.com/office/drawing/2010/main" val="0"/>
@@ -3265,6 +3196,7 @@
         <w:rPr>
           <w:b/>
         </w:rPr>
+        <w:lastRenderedPageBreak/>
         <w:t xml:space="preserve">P - </w:t>
       </w:r>
       <w:proofErr w:type="gramStart"/>
@@ -3295,7 +3227,6 @@
           <w:b/>
           <w:noProof/>
         </w:rPr>
-        <w:lastRenderedPageBreak/>
         <w:drawing>
           <wp:inline distT="0" distB="0" distL="0" distR="0" wp14:anchorId="4AA0AE29" wp14:editId="11462A19">
             <wp:extent cx="4623435" cy="3207575"/>
@@ -3312,7 +3243,7 @@
                     <pic:cNvPicPr/>
                   </pic:nvPicPr>
                   <pic:blipFill>
-                    <a:blip r:embed="rId21">
+                    <a:blip r:embed="rId22">
                       <a:extLst>
                         <a:ext uri="{28A0092B-C50C-407E-A947-70E740481C1C}">
                           <a14:useLocalDpi xmlns:a14="http://schemas.microsoft.com/office/drawing/2010/main" val="0"/>
@@ -3373,7 +3304,7 @@
                     <pic:cNvPicPr/>
                   </pic:nvPicPr>
                   <pic:blipFill>
-                    <a:blip r:embed="rId22">
+                    <a:blip r:embed="rId23">
                       <a:extLst>
                         <a:ext uri="{28A0092B-C50C-407E-A947-70E740481C1C}">
                           <a14:useLocalDpi xmlns:a14="http://schemas.microsoft.com/office/drawing/2010/main" val="0"/>
@@ -3473,7 +3404,173 @@
         <w:rPr>
           <w:b/>
         </w:rPr>
-        <w:t>P - 16 Bug tracking report showing the errors diagnosed and corrected.</w:t>
+        <w:lastRenderedPageBreak/>
+        <w:t>P - 16</w:t>
+      </w:r>
+      <w:r>
+        <w:rPr>
+          <w:b/>
+        </w:rPr>
+        <w:t xml:space="preserve"> </w:t>
+      </w:r>
+      <w:r>
+        <w:rPr>
+          <w:b/>
+        </w:rPr>
+        <w:t>Use of API</w:t>
+      </w:r>
+      <w:bookmarkStart w:id="0" w:name="_GoBack"/>
+      <w:bookmarkEnd w:id="0"/>
+    </w:p>
+    <w:p>
+      <w:pPr>
+        <w:rPr>
+          <w:b/>
+        </w:rPr>
+      </w:pPr>
+    </w:p>
+    <w:p>
+      <w:pPr>
+        <w:rPr>
+          <w:b/>
+        </w:rPr>
+      </w:pPr>
+      <w:r>
+        <w:rPr>
+          <w:b/>
+          <w:noProof/>
+        </w:rPr>
+        <w:drawing>
+          <wp:inline distT="0" distB="0" distL="0" distR="0" wp14:anchorId="1CA0DEF1" wp14:editId="4BCFBB70">
+            <wp:extent cx="5733415" cy="1952625"/>
+            <wp:effectExtent l="0" t="0" r="6985" b="3175"/>
+            <wp:docPr id="10" name="Picture 10"/>
+            <wp:cNvGraphicFramePr>
+              <a:graphicFrameLocks xmlns:a="http://schemas.openxmlformats.org/drawingml/2006/main" noChangeAspect="1"/>
+            </wp:cNvGraphicFramePr>
+            <a:graphic xmlns:a="http://schemas.openxmlformats.org/drawingml/2006/main">
+              <a:graphicData uri="http://schemas.openxmlformats.org/drawingml/2006/picture">
+                <pic:pic xmlns:pic="http://schemas.openxmlformats.org/drawingml/2006/picture">
+                  <pic:nvPicPr>
+                    <pic:cNvPr id="10" name="Screen Shot 2017-11-13 at 21.09.14.png"/>
+                    <pic:cNvPicPr/>
+                  </pic:nvPicPr>
+                  <pic:blipFill>
+                    <a:blip r:embed="rId24">
+                      <a:extLst>
+                        <a:ext uri="{28A0092B-C50C-407E-A947-70E740481C1C}">
+                          <a14:useLocalDpi xmlns:a14="http://schemas.microsoft.com/office/drawing/2010/main" val="0"/>
+                        </a:ext>
+                      </a:extLst>
+                    </a:blip>
+                    <a:stretch>
+                      <a:fillRect/>
+                    </a:stretch>
+                  </pic:blipFill>
+                  <pic:spPr>
+                    <a:xfrm>
+                      <a:off x="0" y="0"/>
+                      <a:ext cx="5733415" cy="1952625"/>
+                    </a:xfrm>
+                    <a:prstGeom prst="rect">
+                      <a:avLst/>
+                    </a:prstGeom>
+                  </pic:spPr>
+                </pic:pic>
+              </a:graphicData>
+            </a:graphic>
+          </wp:inline>
+        </w:drawing>
+      </w:r>
+    </w:p>
+    <w:p>
+      <w:pPr>
+        <w:rPr>
+          <w:b/>
+        </w:rPr>
+      </w:pPr>
+    </w:p>
+    <w:p>
+      <w:pPr>
+        <w:rPr>
+          <w:b/>
+          <w:u w:val="double"/>
+        </w:rPr>
+      </w:pPr>
+      <w:r>
+        <w:rPr>
+          <w:b/>
+          <w:noProof/>
+          <w:u w:val="double"/>
+        </w:rPr>
+        <w:drawing>
+          <wp:inline distT="0" distB="0" distL="0" distR="0" wp14:anchorId="7B9613AA" wp14:editId="2F9126FC">
+            <wp:extent cx="4166235" cy="3424032"/>
+            <wp:effectExtent l="0" t="0" r="0" b="5080"/>
+            <wp:docPr id="4" name="Picture 4"/>
+            <wp:cNvGraphicFramePr>
+              <a:graphicFrameLocks xmlns:a="http://schemas.openxmlformats.org/drawingml/2006/main" noChangeAspect="1"/>
+            </wp:cNvGraphicFramePr>
+            <a:graphic xmlns:a="http://schemas.openxmlformats.org/drawingml/2006/main">
+              <a:graphicData uri="http://schemas.openxmlformats.org/drawingml/2006/picture">
+                <pic:pic xmlns:pic="http://schemas.openxmlformats.org/drawingml/2006/picture">
+                  <pic:nvPicPr>
+                    <pic:cNvPr id="4" name="Screen Shot 2017-11-13 at 21.07.39.png"/>
+                    <pic:cNvPicPr/>
+                  </pic:nvPicPr>
+                  <pic:blipFill>
+                    <a:blip r:embed="rId25">
+                      <a:extLst>
+                        <a:ext uri="{28A0092B-C50C-407E-A947-70E740481C1C}">
+                          <a14:useLocalDpi xmlns:a14="http://schemas.microsoft.com/office/drawing/2010/main" val="0"/>
+                        </a:ext>
+                      </a:extLst>
+                    </a:blip>
+                    <a:stretch>
+                      <a:fillRect/>
+                    </a:stretch>
+                  </pic:blipFill>
+                  <pic:spPr>
+                    <a:xfrm>
+                      <a:off x="0" y="0"/>
+                      <a:ext cx="4176314" cy="3432315"/>
+                    </a:xfrm>
+                    <a:prstGeom prst="rect">
+                      <a:avLst/>
+                    </a:prstGeom>
+                  </pic:spPr>
+                </pic:pic>
+              </a:graphicData>
+            </a:graphic>
+          </wp:inline>
+        </w:drawing>
+      </w:r>
+    </w:p>
+    <w:p>
+      <w:pPr>
+        <w:rPr>
+          <w:b/>
+        </w:rPr>
+      </w:pPr>
+    </w:p>
+    <w:p>
+      <w:pPr>
+        <w:rPr>
+          <w:b/>
+          <w:u w:val="double"/>
+        </w:rPr>
+      </w:pPr>
+      <w:r>
+        <w:rPr>
+          <w:b/>
+        </w:rPr>
+        <w:t>P - 17</w:t>
+      </w:r>
+      <w:r>
+        <w:rPr>
+          <w:b/>
+        </w:rPr>
+        <w:t xml:space="preserve"> Bug tracking report showing the errors diagnosed and corrected.</w:t>
       </w:r>
     </w:p>
     <w:p>
@@ -4072,6 +4169,7 @@
                 <w:sz w:val="15"/>
                 <w:szCs w:val="15"/>
               </w:rPr>
+              <w:lastRenderedPageBreak/>
               <w:t>Trip can only have a number of available spaces</w:t>
             </w:r>
           </w:p>
@@ -4207,7 +4305,13 @@
         <w:rPr>
           <w:b/>
         </w:rPr>
-        <w:t>P -17 Testing your program</w:t>
+        <w:t>P -18</w:t>
+      </w:r>
+      <w:r>
+        <w:rPr>
+          <w:b/>
+        </w:rPr>
+        <w:t xml:space="preserve"> Testing your program</w:t>
       </w:r>
     </w:p>
     <w:p>
@@ -4249,7 +4353,7 @@
                     <pic:cNvPicPr preferRelativeResize="0"/>
                   </pic:nvPicPr>
                   <pic:blipFill>
-                    <a:blip r:embed="rId23"/>
+                    <a:blip r:embed="rId26"/>
                     <a:srcRect/>
                     <a:stretch>
                       <a:fillRect/>
@@ -4375,95 +4479,13 @@
           <w:b/>
         </w:rPr>
       </w:pPr>
-      <w:r>
-        <w:rPr>
-          <w:b/>
-        </w:rPr>
-        <w:t xml:space="preserve">P - </w:t>
-      </w:r>
-      <w:proofErr w:type="gramStart"/>
-      <w:r>
-        <w:rPr>
-          <w:b/>
-        </w:rPr>
-        <w:t>18  Acceptance</w:t>
-      </w:r>
-      <w:proofErr w:type="gramEnd"/>
-      <w:r>
-        <w:rPr>
-          <w:b/>
-        </w:rPr>
-        <w:t xml:space="preserve"> test plan.</w:t>
-      </w:r>
-    </w:p>
-    <w:p>
-      <w:pPr>
-        <w:rPr>
-          <w:b/>
-        </w:rPr>
-      </w:pPr>
-    </w:p>
-    <w:p>
-      <w:pPr>
-        <w:rPr>
-          <w:b/>
-        </w:rPr>
-      </w:pPr>
-    </w:p>
-    <w:p>
-      <w:pPr>
-        <w:rPr>
-          <w:b/>
-        </w:rPr>
-      </w:pPr>
-    </w:p>
-    <w:p>
-      <w:pPr>
-        <w:rPr>
-          <w:b/>
-        </w:rPr>
-      </w:pPr>
-      <w:r>
-        <w:rPr>
-          <w:b/>
-          <w:noProof/>
-        </w:rPr>
-        <w:drawing>
-          <wp:inline distT="114300" distB="114300" distL="114300" distR="114300" wp14:anchorId="5523BA69" wp14:editId="56B3388B">
-            <wp:extent cx="6024563" cy="3076575"/>
-            <wp:effectExtent l="0" t="0" r="0" b="0"/>
-            <wp:docPr id="5" name="image13.png"/>
-            <wp:cNvGraphicFramePr/>
-            <a:graphic xmlns:a="http://schemas.openxmlformats.org/drawingml/2006/main">
-              <a:graphicData uri="http://schemas.openxmlformats.org/drawingml/2006/picture">
-                <pic:pic xmlns:pic="http://schemas.openxmlformats.org/drawingml/2006/picture">
-                  <pic:nvPicPr>
-                    <pic:cNvPr id="0" name="image13.png"/>
-                    <pic:cNvPicPr preferRelativeResize="0"/>
-                  </pic:nvPicPr>
-                  <pic:blipFill>
-                    <a:blip r:embed="rId24"/>
-                    <a:srcRect/>
-                    <a:stretch>
-                      <a:fillRect/>
-                    </a:stretch>
-                  </pic:blipFill>
-                  <pic:spPr>
-                    <a:xfrm>
-                      <a:off x="0" y="0"/>
-                      <a:ext cx="6024563" cy="3076575"/>
-                    </a:xfrm>
-                    <a:prstGeom prst="rect">
-                      <a:avLst/>
-                    </a:prstGeom>
-                    <a:ln/>
-                  </pic:spPr>
-                </pic:pic>
-              </a:graphicData>
-            </a:graphic>
-          </wp:inline>
-        </w:drawing>
-      </w:r>
+    </w:p>
+    <w:p>
+      <w:pPr>
+        <w:rPr>
+          <w:b/>
+        </w:rPr>
+      </w:pPr>
     </w:p>
     <w:p>
       <w:pPr>
@@ -5092,6 +5114,32 @@
       <w:u w:val="single"/>
     </w:rPr>
   </w:style>
+  <w:style w:type="table" w:styleId="TableGrid">
+    <w:name w:val="Table Grid"/>
+    <w:basedOn w:val="TableNormal"/>
+    <w:uiPriority w:val="39"/>
+    <w:rsid w:val="005F72ED"/>
+    <w:pPr>
+      <w:spacing w:line="240" w:lineRule="auto"/>
+    </w:pPr>
+    <w:tblPr>
+      <w:tblInd w:w="0" w:type="dxa"/>
+      <w:tblBorders>
+        <w:top w:val="single" w:sz="4" w:space="0" w:color="auto"/>
+        <w:left w:val="single" w:sz="4" w:space="0" w:color="auto"/>
+        <w:bottom w:val="single" w:sz="4" w:space="0" w:color="auto"/>
+        <w:right w:val="single" w:sz="4" w:space="0" w:color="auto"/>
+        <w:insideH w:val="single" w:sz="4" w:space="0" w:color="auto"/>
+        <w:insideV w:val="single" w:sz="4" w:space="0" w:color="auto"/>
+      </w:tblBorders>
+      <w:tblCellMar>
+        <w:top w:w="0" w:type="dxa"/>
+        <w:left w:w="108" w:type="dxa"/>
+        <w:bottom w:w="0" w:type="dxa"/>
+        <w:right w:w="108" w:type="dxa"/>
+      </w:tblCellMar>
+    </w:tblPr>
+  </w:style>
 </w:styles>
 </file>
 

</xml_diff>